<commit_message>
added proposal to doc, sorting.cpp mutants
</commit_message>
<xml_diff>
--- a/CMPT 473 Assignment 1.docx
+++ b/CMPT 473 Assignment 1.docx
@@ -279,15 +279,7 @@
           <w:sz w:val="22"/>
           <w:szCs w:val="22"/>
         </w:rPr>
-        <w:t>lib/kernel/streamutils/</w:t>
-      </w:r>
-      <w:r>
-        <w:rPr>
-          <w:rFonts w:ascii="Times New Roman" w:hAnsi="Times New Roman" w:cs="Times New Roman"/>
-          <w:sz w:val="22"/>
-          <w:szCs w:val="22"/>
-        </w:rPr>
-        <w:t>pdep_kernel.cpp</w:t>
+        <w:t>lib/kernel/streamutils/pdep_kernel.cpp</w:t>
       </w:r>
     </w:p>
     <w:p>
@@ -385,9 +377,128 @@
           <w:u w:val="single"/>
         </w:rPr>
         <w:lastRenderedPageBreak/>
-        <w:t>streamutils/deletion.cpp</w:t>
-      </w:r>
-      <w:r>
+        <w:t>Proposal</w:t>
+      </w:r>
+    </w:p>
+    <w:p>
+      <w:pPr>
+        <w:spacing w:line="360" w:lineRule="auto"/>
+        <w:rPr>
+          <w:rFonts w:ascii="Times New Roman" w:hAnsi="Times New Roman" w:cs="Times New Roman"/>
+          <w:color w:val="000000"/>
+        </w:rPr>
+      </w:pPr>
+      <w:r>
+        <w:rPr>
+          <w:rFonts w:ascii="Times New Roman" w:hAnsi="Times New Roman" w:cs="Times New Roman"/>
+          <w:color w:val="000000"/>
+        </w:rPr>
+        <w:tab/>
+        <w:t xml:space="preserve">Group 67 has conducted Assignment 1 using the open-source </w:t>
+      </w:r>
+      <w:proofErr w:type="spellStart"/>
+      <w:r>
+        <w:rPr>
+          <w:rFonts w:ascii="Times New Roman" w:hAnsi="Times New Roman" w:cs="Times New Roman"/>
+          <w:color w:val="000000"/>
+        </w:rPr>
+        <w:t>Parabix</w:t>
+      </w:r>
+      <w:proofErr w:type="spellEnd"/>
+      <w:r>
+        <w:rPr>
+          <w:rFonts w:ascii="Times New Roman" w:hAnsi="Times New Roman" w:cs="Times New Roman"/>
+          <w:color w:val="000000"/>
+        </w:rPr>
+        <w:t xml:space="preserve">-Devel project, with the intention of further utilizing and analyzing the repository for the duration of the course. Following direct recommendations from Professor Cameron, our group opted to use this project as it was outfitted with a large and robust test suite with a substantial quantity of </w:t>
+      </w:r>
+      <w:r>
+        <w:rPr>
+          <w:rFonts w:ascii="Times New Roman" w:hAnsi="Times New Roman" w:cs="Times New Roman"/>
+          <w:color w:val="000000"/>
+        </w:rPr>
+        <w:t>contributions. The</w:t>
+      </w:r>
+      <w:r>
+        <w:rPr>
+          <w:rFonts w:ascii="Times New Roman" w:hAnsi="Times New Roman" w:cs="Times New Roman"/>
+          <w:color w:val="000000"/>
+        </w:rPr>
+        <w:t xml:space="preserve"> nature of </w:t>
+      </w:r>
+      <w:proofErr w:type="spellStart"/>
+      <w:r>
+        <w:rPr>
+          <w:rFonts w:ascii="Times New Roman" w:hAnsi="Times New Roman" w:cs="Times New Roman"/>
+          <w:color w:val="000000"/>
+        </w:rPr>
+        <w:t>Parabix</w:t>
+      </w:r>
+      <w:proofErr w:type="spellEnd"/>
+      <w:r>
+        <w:rPr>
+          <w:rFonts w:ascii="Times New Roman" w:hAnsi="Times New Roman" w:cs="Times New Roman"/>
+          <w:color w:val="000000"/>
+        </w:rPr>
+        <w:t xml:space="preserve"> as a framework for text processing and rapid expression searching made it an ideal and accessible choice for students. As such, the group proposes for the continued use of </w:t>
+      </w:r>
+      <w:proofErr w:type="spellStart"/>
+      <w:r>
+        <w:rPr>
+          <w:rFonts w:ascii="Times New Roman" w:hAnsi="Times New Roman" w:cs="Times New Roman"/>
+          <w:color w:val="000000"/>
+        </w:rPr>
+        <w:t>Parabix</w:t>
+      </w:r>
+      <w:proofErr w:type="spellEnd"/>
+      <w:r>
+        <w:rPr>
+          <w:rFonts w:ascii="Times New Roman" w:hAnsi="Times New Roman" w:cs="Times New Roman"/>
+          <w:color w:val="000000"/>
+        </w:rPr>
+        <w:t xml:space="preserve"> in the foreseeable future.</w:t>
+      </w:r>
+    </w:p>
+    <w:p>
+      <w:pPr>
+        <w:spacing w:line="360" w:lineRule="auto"/>
+        <w:rPr>
+          <w:rFonts w:ascii="Times New Roman" w:hAnsi="Times New Roman" w:cs="Times New Roman"/>
+          <w:color w:val="000000"/>
+        </w:rPr>
+      </w:pPr>
+      <w:r>
+        <w:rPr>
+          <w:rFonts w:ascii="Times New Roman" w:hAnsi="Times New Roman" w:cs="Times New Roman"/>
+          <w:color w:val="000000"/>
+        </w:rPr>
+        <w:tab/>
+        <w:t xml:space="preserve">Evaluations and assignment objectives are met using CSIL Linux resources. The project itself utilizes C++, making a minimal amount of reading and writing in C++ a necessity for mutation testing. Automation has been handled with shell </w:t>
+      </w:r>
+      <w:r>
+        <w:rPr>
+          <w:rFonts w:ascii="Times New Roman" w:hAnsi="Times New Roman" w:cs="Times New Roman"/>
+          <w:color w:val="000000"/>
+        </w:rPr>
+        <w:t>scripting;</w:t>
+      </w:r>
+      <w:r>
+        <w:rPr>
+          <w:rFonts w:ascii="Times New Roman" w:hAnsi="Times New Roman" w:cs="Times New Roman"/>
+          <w:color w:val="000000"/>
+        </w:rPr>
+        <w:t xml:space="preserve"> Python also being used at student discretion. Build time on a CSIL connection averaged sub-minute times, while execution for the full test suite would regularly exceed 500 seconds. Assuming similar objectives are to be met in subsequent assignments, it is proposed these tools and conditions continue to be used by our group for additional coursework.</w:t>
+      </w:r>
+      <w:r>
+        <w:rPr>
+          <w:rFonts w:ascii="Times New Roman" w:hAnsi="Times New Roman" w:cs="Times New Roman"/>
+          <w:color w:val="000000"/>
+        </w:rPr>
+        <w:br w:type="page"/>
+      </w:r>
+    </w:p>
+    <w:p>
+      <w:pPr>
         <w:rPr>
           <w:rFonts w:ascii="Times New Roman" w:hAnsi="Times New Roman" w:cs="Times New Roman"/>
           <w:b/>
@@ -397,7 +508,33 @@
           <w:szCs w:val="32"/>
           <w:u w:val="single"/>
         </w:rPr>
-        <w:t>:</w:t>
+      </w:pPr>
+      <w:proofErr w:type="spellStart"/>
+      <w:r>
+        <w:rPr>
+          <w:rFonts w:ascii="Times New Roman" w:hAnsi="Times New Roman" w:cs="Times New Roman"/>
+          <w:b/>
+          <w:bCs/>
+          <w:color w:val="000000"/>
+          <w:sz w:val="32"/>
+          <w:szCs w:val="32"/>
+          <w:u w:val="single"/>
+        </w:rPr>
+        <w:lastRenderedPageBreak/>
+        <w:t>streamutils</w:t>
+      </w:r>
+      <w:proofErr w:type="spellEnd"/>
+      <w:r>
+        <w:rPr>
+          <w:rFonts w:ascii="Times New Roman" w:hAnsi="Times New Roman" w:cs="Times New Roman"/>
+          <w:b/>
+          <w:bCs/>
+          <w:color w:val="000000"/>
+          <w:sz w:val="32"/>
+          <w:szCs w:val="32"/>
+          <w:u w:val="single"/>
+        </w:rPr>
+        <w:t>/deletion.cpp:</w:t>
       </w:r>
     </w:p>
     <w:p>
@@ -566,16 +703,7 @@
           <w:kern w:val="0"/>
           <w14:ligatures w14:val="none"/>
         </w:rPr>
-        <w:t xml:space="preserve">      </w:t>
-      </w:r>
-      <w:r>
-        <w:rPr>
-          <w:rFonts w:ascii="Times New Roman" w:eastAsia="Times New Roman" w:hAnsi="Times New Roman" w:cs="Times New Roman"/>
-          <w:color w:val="000000"/>
-          <w:kern w:val="0"/>
-          <w14:ligatures w14:val="none"/>
-        </w:rPr>
-        <w:t>Shift direction change</w:t>
+        <w:t xml:space="preserve">      Shift direction change</w:t>
       </w:r>
     </w:p>
     <w:p>
@@ -798,16 +926,7 @@
           <w:kern w:val="0"/>
           <w14:ligatures w14:val="none"/>
         </w:rPr>
-        <w:t>== ↔ != (M18, M45, M73, M79</w:t>
-      </w:r>
-      <w:r>
-        <w:rPr>
-          <w:rFonts w:ascii="Times New Roman" w:eastAsia="Times New Roman" w:hAnsi="Times New Roman" w:cs="Times New Roman"/>
-          <w:color w:val="000000"/>
-          <w:kern w:val="0"/>
-          <w14:ligatures w14:val="none"/>
-        </w:rPr>
-        <w:t>)</w:t>
+        <w:t>== ↔ != (M18, M45, M73, M79)</w:t>
       </w:r>
     </w:p>
     <w:p>
@@ -864,16 +983,7 @@
           <w:kern w:val="0"/>
           <w14:ligatures w14:val="none"/>
         </w:rPr>
-        <w:t xml:space="preserve">       </w:t>
-      </w:r>
-      <w:r>
-        <w:rPr>
-          <w:rFonts w:ascii="Times New Roman" w:eastAsia="Times New Roman" w:hAnsi="Times New Roman" w:cs="Times New Roman"/>
-          <w:color w:val="000000"/>
-          <w:kern w:val="0"/>
-          <w14:ligatures w14:val="none"/>
-        </w:rPr>
-        <w:t>Logic connective swaps</w:t>
+        <w:t xml:space="preserve">       Logic connective swaps</w:t>
       </w:r>
     </w:p>
     <w:p>
@@ -1052,13 +1162,7 @@
         <w:rPr>
           <w:rFonts w:ascii="Times New Roman" w:hAnsi="Times New Roman" w:cs="Times New Roman"/>
         </w:rPr>
-        <w:t>Results</w:t>
-      </w:r>
-      <w:r>
-        <w:rPr>
-          <w:rFonts w:ascii="Times New Roman" w:hAnsi="Times New Roman" w:cs="Times New Roman"/>
-        </w:rPr>
-        <w:t>:</w:t>
+        <w:t>Results:</w:t>
       </w:r>
     </w:p>
     <w:p>
@@ -1086,16 +1190,7 @@
           <w:kern w:val="0"/>
           <w14:ligatures w14:val="none"/>
         </w:rPr>
-        <w:t xml:space="preserve">      </w:t>
-      </w:r>
-      <w:r>
-        <w:rPr>
-          <w:rFonts w:ascii="Times New Roman" w:eastAsia="Times New Roman" w:hAnsi="Times New Roman" w:cs="Times New Roman"/>
-          <w:color w:val="000000"/>
-          <w:kern w:val="0"/>
-          <w14:ligatures w14:val="none"/>
-        </w:rPr>
-        <w:t>Many mutants were killed quickly by the following tests:</w:t>
+        <w:t xml:space="preserve">      Many mutants were killed quickly by the following tests:</w:t>
       </w:r>
     </w:p>
     <w:p>
@@ -2278,15 +2373,7 @@
                 <w:kern w:val="0"/>
                 <w14:ligatures w14:val="none"/>
               </w:rPr>
-              <w:t>73</w:t>
-            </w:r>
-            <w:r>
-              <w:rPr>
-                <w:rFonts w:ascii="Times New Roman" w:eastAsia="Times New Roman" w:hAnsi="Times New Roman" w:cs="Times New Roman"/>
-                <w:kern w:val="0"/>
-                <w14:ligatures w14:val="none"/>
-              </w:rPr>
-              <w:t>%</w:t>
+              <w:t>73%</w:t>
             </w:r>
           </w:p>
         </w:tc>
@@ -2651,15 +2738,7 @@
                 <w:kern w:val="0"/>
                 <w14:ligatures w14:val="none"/>
               </w:rPr>
-              <w:t>76.5</w:t>
-            </w:r>
-            <w:r>
-              <w:rPr>
-                <w:rFonts w:ascii="Times New Roman" w:eastAsia="Times New Roman" w:hAnsi="Times New Roman" w:cs="Times New Roman"/>
-                <w:kern w:val="0"/>
-                <w14:ligatures w14:val="none"/>
-              </w:rPr>
-              <w:t>%</w:t>
+              <w:t>76.5%</w:t>
             </w:r>
           </w:p>
         </w:tc>
@@ -2699,23 +2778,7 @@
                 <w:kern w:val="0"/>
                 <w14:ligatures w14:val="none"/>
               </w:rPr>
-              <w:t>SwizzledBitstream</w:t>
-            </w:r>
-            <w:r>
-              <w:rPr>
-                <w:rFonts w:ascii="Times New Roman" w:eastAsia="Times New Roman" w:hAnsi="Times New Roman" w:cs="Times New Roman"/>
-                <w:kern w:val="0"/>
-                <w14:ligatures w14:val="none"/>
-              </w:rPr>
-              <w:t xml:space="preserve">v </w:t>
-            </w:r>
-            <w:r>
-              <w:rPr>
-                <w:rFonts w:ascii="Times New Roman" w:eastAsia="Times New Roman" w:hAnsi="Times New Roman" w:cs="Times New Roman"/>
-                <w:kern w:val="0"/>
-                <w14:ligatures w14:val="none"/>
-              </w:rPr>
-              <w:t>CompressByCount</w:t>
+              <w:t>SwizzledBitstreamv CompressByCount</w:t>
             </w:r>
           </w:p>
         </w:tc>
@@ -2895,23 +2958,7 @@
                 <w:kern w:val="0"/>
                 <w14:ligatures w14:val="none"/>
               </w:rPr>
-              <w:t>Others (</w:t>
-            </w:r>
-            <w:r>
-              <w:rPr>
-                <w:rFonts w:ascii="Times New Roman" w:eastAsia="Times New Roman" w:hAnsi="Times New Roman" w:cs="Times New Roman"/>
-                <w:kern w:val="0"/>
-                <w14:ligatures w14:val="none"/>
-              </w:rPr>
-              <w:t>6</w:t>
-            </w:r>
-            <w:r>
-              <w:rPr>
-                <w:rFonts w:ascii="Times New Roman" w:eastAsia="Times New Roman" w:hAnsi="Times New Roman" w:cs="Times New Roman"/>
-                <w:kern w:val="0"/>
-                <w14:ligatures w14:val="none"/>
-              </w:rPr>
-              <w:t xml:space="preserve"> routines)</w:t>
+              <w:t>Others (6 routines)</w:t>
             </w:r>
           </w:p>
         </w:tc>
@@ -3101,20 +3148,7 @@
                 <w14:ligatures w14:val="none"/>
               </w:rPr>
               <w:lastRenderedPageBreak/>
-              <w:t>TOTAL</w:t>
-            </w:r>
-            <w:r>
-              <w:rPr>
-                <w:rFonts w:ascii="Times New Roman" w:eastAsia="Times New Roman" w:hAnsi="Times New Roman" w:cs="Times New Roman"/>
-                <w:b/>
-                <w:bCs/>
-                <w:color w:val="1F1F1F"/>
-                <w:kern w:val="0"/>
-                <w:sz w:val="22"/>
-                <w:szCs w:val="22"/>
-                <w14:ligatures w14:val="none"/>
-              </w:rPr>
-              <w:t xml:space="preserve">                            </w:t>
+              <w:t xml:space="preserve">TOTAL                            </w:t>
             </w:r>
             <w:r>
               <w:rPr>
@@ -3358,7 +3392,7 @@
           <w:b/>
           <w:bCs/>
         </w:rPr>
-        <w:t>Mutant M00</w:t>
+        <w:t xml:space="preserve">Mutant M001 </w:t>
       </w:r>
       <w:r>
         <w:rPr>
@@ -3366,33 +3400,13 @@
           <w:b/>
           <w:bCs/>
         </w:rPr>
-        <w:t xml:space="preserve">1 </w:t>
-      </w:r>
-      <w:r>
-        <w:rPr>
-          <w:rFonts w:ascii="Times New Roman" w:hAnsi="Times New Roman" w:cs="Times New Roman"/>
-          <w:b/>
-          <w:bCs/>
-        </w:rPr>
         <w:t xml:space="preserve">- </w:t>
       </w:r>
       <w:r>
         <w:rPr>
           <w:rFonts w:ascii="Times New Roman" w:hAnsi="Times New Roman" w:cs="Times New Roman"/>
         </w:rPr>
-        <w:t xml:space="preserve">Not equivalent: </w:t>
-      </w:r>
-      <w:r>
-        <w:rPr>
-          <w:rFonts w:ascii="Times New Roman" w:hAnsi="Times New Roman" w:cs="Times New Roman"/>
-        </w:rPr>
-        <w:t>C</w:t>
-      </w:r>
-      <w:r>
-        <w:rPr>
-          <w:rFonts w:ascii="Times New Roman" w:hAnsi="Times New Roman" w:cs="Times New Roman"/>
-        </w:rPr>
-        <w:t>hanges output</w:t>
+        <w:t>Not equivalent: Changes output</w:t>
       </w:r>
     </w:p>
     <w:p>
@@ -3482,14 +3496,7 @@
           <w:b/>
           <w:bCs/>
         </w:rPr>
-        <w:t>Mutant M00</w:t>
-      </w:r>
-      <w:r>
-        <w:rPr>
-          <w:b/>
-          <w:bCs/>
-        </w:rPr>
-        <w:t>3</w:t>
+        <w:t>Mutant M003</w:t>
       </w:r>
       <w:r>
         <w:rPr>
@@ -3504,31 +3511,7 @@
           <w:kern w:val="2"/>
           <w14:ligatures w14:val="standardContextual"/>
         </w:rPr>
-        <w:t xml:space="preserve"> </w:t>
-      </w:r>
-      <w:r>
-        <w:rPr>
-          <w:rFonts w:eastAsiaTheme="minorHAnsi"/>
-          <w:kern w:val="2"/>
-          <w14:ligatures w14:val="standardContextual"/>
-        </w:rPr>
-        <w:t xml:space="preserve">Not equivalent: </w:t>
-      </w:r>
-      <w:r>
-        <w:rPr>
-          <w:rFonts w:eastAsiaTheme="minorHAnsi"/>
-          <w:kern w:val="2"/>
-          <w14:ligatures w14:val="standardContextual"/>
-        </w:rPr>
-        <w:t>C</w:t>
-      </w:r>
-      <w:r>
-        <w:rPr>
-          <w:rFonts w:eastAsiaTheme="minorHAnsi"/>
-          <w:kern w:val="2"/>
-          <w14:ligatures w14:val="standardContextual"/>
-        </w:rPr>
-        <w:t>hanges output</w:t>
+        <w:t xml:space="preserve"> Not equivalent: Changes output</w:t>
       </w:r>
     </w:p>
     <w:p>
@@ -3598,39 +3581,13 @@
           <w:b/>
           <w:bCs/>
         </w:rPr>
-        <w:t>Mutant M00</w:t>
-      </w:r>
-      <w:r>
-        <w:rPr>
-          <w:rFonts w:ascii="Times New Roman" w:hAnsi="Times New Roman" w:cs="Times New Roman"/>
-          <w:b/>
-          <w:bCs/>
-        </w:rPr>
-        <w:t xml:space="preserve">5 </w:t>
-      </w:r>
-      <w:r>
-        <w:rPr>
-          <w:rFonts w:ascii="Times New Roman" w:hAnsi="Times New Roman" w:cs="Times New Roman"/>
-        </w:rPr>
-        <w:t xml:space="preserve">- </w:t>
-      </w:r>
-      <w:r>
-        <w:rPr>
-          <w:rFonts w:ascii="Times New Roman" w:hAnsi="Times New Roman" w:cs="Times New Roman"/>
-        </w:rPr>
-        <w:t xml:space="preserve">Not equivalent: </w:t>
-      </w:r>
-      <w:r>
-        <w:rPr>
-          <w:rFonts w:ascii="Times New Roman" w:hAnsi="Times New Roman" w:cs="Times New Roman"/>
-        </w:rPr>
-        <w:t>L</w:t>
-      </w:r>
-      <w:r>
-        <w:rPr>
-          <w:rFonts w:ascii="Times New Roman" w:hAnsi="Times New Roman" w:cs="Times New Roman"/>
-        </w:rPr>
-        <w:t>oop never runs</w:t>
+        <w:t xml:space="preserve">Mutant M005 </w:t>
+      </w:r>
+      <w:r>
+        <w:rPr>
+          <w:rFonts w:ascii="Times New Roman" w:hAnsi="Times New Roman" w:cs="Times New Roman"/>
+        </w:rPr>
+        <w:t>- Not equivalent: Loop never runs</w:t>
       </w:r>
     </w:p>
     <w:p>
@@ -3708,14 +3665,7 @@
           <w:b/>
           <w:bCs/>
         </w:rPr>
-        <w:t>Mutant M00</w:t>
-      </w:r>
-      <w:r>
-        <w:rPr>
-          <w:b/>
-          <w:bCs/>
-        </w:rPr>
-        <w:t>7</w:t>
+        <w:t>Mutant M007</w:t>
       </w:r>
       <w:r>
         <w:t xml:space="preserve"> </w:t>
@@ -4132,19 +4082,7 @@
           <w:u w:val="single"/>
         </w:rPr>
         <w:lastRenderedPageBreak/>
-        <w:t>scan/line_span_generator.cpp</w:t>
-      </w:r>
-      <w:r>
-        <w:rPr>
-          <w:rFonts w:ascii="Times New Roman" w:hAnsi="Times New Roman" w:cs="Times New Roman"/>
-          <w:b/>
-          <w:bCs/>
-          <w:color w:val="000000"/>
-          <w:sz w:val="32"/>
-          <w:szCs w:val="32"/>
-          <w:u w:val="single"/>
-        </w:rPr>
-        <w:t xml:space="preserve"> </w:t>
+        <w:t xml:space="preserve">scan/line_span_generator.cpp </w:t>
       </w:r>
     </w:p>
     <w:p>
@@ -5244,21 +5182,7 @@
           <w:b/>
           <w:bCs/>
         </w:rPr>
-        <w:t xml:space="preserve">Mutant </w:t>
-      </w:r>
-      <w:r>
-        <w:rPr>
-          <w:b/>
-          <w:bCs/>
-        </w:rPr>
-        <w:t>M0</w:t>
-      </w:r>
-      <w:r>
-        <w:rPr>
-          <w:b/>
-          <w:bCs/>
-        </w:rPr>
-        <w:t>23 </w:t>
+        <w:t>Mutant M023 </w:t>
       </w:r>
     </w:p>
     <w:p>
@@ -5300,23 +5224,7 @@
           <w:b/>
           <w:bCs/>
         </w:rPr>
-        <w:t xml:space="preserve">Mutant </w:t>
-      </w:r>
-      <w:r>
-        <w:rPr>
-          <w:rFonts w:ascii="Times New Roman" w:hAnsi="Times New Roman" w:cs="Times New Roman"/>
-          <w:b/>
-          <w:bCs/>
-        </w:rPr>
-        <w:t>M0</w:t>
-      </w:r>
-      <w:r>
-        <w:rPr>
-          <w:rFonts w:ascii="Times New Roman" w:hAnsi="Times New Roman" w:cs="Times New Roman"/>
-          <w:b/>
-          <w:bCs/>
-        </w:rPr>
-        <w:t>38</w:t>
+        <w:t>Mutant M038</w:t>
       </w:r>
       <w:r>
         <w:rPr>
@@ -5371,23 +5279,7 @@
           <w:b/>
           <w:bCs/>
         </w:rPr>
-        <w:t xml:space="preserve">Mutant </w:t>
-      </w:r>
-      <w:r>
-        <w:rPr>
-          <w:rFonts w:ascii="Times New Roman" w:hAnsi="Times New Roman" w:cs="Times New Roman"/>
-          <w:b/>
-          <w:bCs/>
-        </w:rPr>
-        <w:t>M0</w:t>
-      </w:r>
-      <w:r>
-        <w:rPr>
-          <w:rFonts w:ascii="Times New Roman" w:hAnsi="Times New Roman" w:cs="Times New Roman"/>
-          <w:b/>
-          <w:bCs/>
-        </w:rPr>
-        <w:t>48</w:t>
+        <w:t>Mutant M048</w:t>
       </w:r>
     </w:p>
     <w:p>
@@ -5429,23 +5321,7 @@
           <w:b/>
           <w:bCs/>
         </w:rPr>
-        <w:t xml:space="preserve">Mutant </w:t>
-      </w:r>
-      <w:r>
-        <w:rPr>
-          <w:rFonts w:ascii="Times New Roman" w:hAnsi="Times New Roman" w:cs="Times New Roman"/>
-          <w:b/>
-          <w:bCs/>
-        </w:rPr>
-        <w:t>M0</w:t>
-      </w:r>
-      <w:r>
-        <w:rPr>
-          <w:rFonts w:ascii="Times New Roman" w:hAnsi="Times New Roman" w:cs="Times New Roman"/>
-          <w:b/>
-          <w:bCs/>
-        </w:rPr>
-        <w:t>75</w:t>
+        <w:t>Mutant M075</w:t>
       </w:r>
     </w:p>
     <w:p>
@@ -5487,31 +5363,7 @@
           <w:b/>
           <w:bCs/>
         </w:rPr>
-        <w:t>M</w:t>
-      </w:r>
-      <w:r>
-        <w:rPr>
-          <w:rFonts w:ascii="Times New Roman" w:hAnsi="Times New Roman" w:cs="Times New Roman"/>
-          <w:b/>
-          <w:bCs/>
-        </w:rPr>
-        <w:t xml:space="preserve">utant </w:t>
-      </w:r>
-      <w:r>
-        <w:rPr>
-          <w:rFonts w:ascii="Times New Roman" w:hAnsi="Times New Roman" w:cs="Times New Roman"/>
-          <w:b/>
-          <w:bCs/>
-        </w:rPr>
-        <w:t>M0</w:t>
-      </w:r>
-      <w:r>
-        <w:rPr>
-          <w:rFonts w:ascii="Times New Roman" w:hAnsi="Times New Roman" w:cs="Times New Roman"/>
-          <w:b/>
-          <w:bCs/>
-        </w:rPr>
-        <w:t>77</w:t>
+        <w:t>Mutant M077</w:t>
       </w:r>
     </w:p>
     <w:p>
@@ -5867,19 +5719,7 @@
           <w:u w:val="single"/>
         </w:rPr>
         <w:lastRenderedPageBreak/>
-        <w:t>streamutils/sorting.cpp</w:t>
-      </w:r>
-      <w:r>
-        <w:rPr>
-          <w:rFonts w:ascii="Times New Roman" w:hAnsi="Times New Roman" w:cs="Times New Roman"/>
-          <w:b/>
-          <w:bCs/>
-          <w:color w:val="000000"/>
-          <w:sz w:val="32"/>
-          <w:szCs w:val="32"/>
-          <w:u w:val="single"/>
-        </w:rPr>
-        <w:t xml:space="preserve"> </w:t>
+        <w:t xml:space="preserve">streamutils/sorting.cpp </w:t>
       </w:r>
     </w:p>
     <w:p>
@@ -6413,16 +6253,7 @@
                 <w:kern w:val="0"/>
                 <w14:ligatures w14:val="none"/>
               </w:rPr>
-              <w:t>87.5</w:t>
-            </w:r>
-            <w:r>
-              <w:rPr>
-                <w:rFonts w:ascii="Times New Roman" w:eastAsia="Times New Roman" w:hAnsi="Times New Roman" w:cs="Times New Roman"/>
-                <w:color w:val="1F1F1F"/>
-                <w:kern w:val="0"/>
-                <w14:ligatures w14:val="none"/>
-              </w:rPr>
-              <w:t>%</w:t>
+              <w:t>87.5%</w:t>
             </w:r>
           </w:p>
         </w:tc>
@@ -6463,21 +6294,7 @@
                 <w:rFonts w:ascii="Times New Roman" w:hAnsi="Times New Roman" w:cs="Times New Roman"/>
                 <w:color w:val="000000"/>
               </w:rPr>
-              <w:t>BitonicSort::</w:t>
-            </w:r>
-            <w:r>
-              <w:rPr>
-                <w:rFonts w:ascii="Times New Roman" w:hAnsi="Times New Roman" w:cs="Times New Roman"/>
-                <w:color w:val="000000"/>
-              </w:rPr>
-              <w:t xml:space="preserve"> </w:t>
-            </w:r>
-            <w:r>
-              <w:rPr>
-                <w:rFonts w:ascii="Times New Roman" w:hAnsi="Times New Roman" w:cs="Times New Roman"/>
-                <w:color w:val="000000"/>
-              </w:rPr>
-              <w:t>generatePabloMethod</w:t>
+              <w:t>BitonicSort:: generatePabloMethod</w:t>
             </w:r>
           </w:p>
         </w:tc>
@@ -6658,16 +6475,7 @@
                 <w:kern w:val="0"/>
                 <w14:ligatures w14:val="none"/>
               </w:rPr>
-              <w:t>100</w:t>
-            </w:r>
-            <w:r>
-              <w:rPr>
-                <w:rFonts w:ascii="Times New Roman" w:eastAsia="Times New Roman" w:hAnsi="Times New Roman" w:cs="Times New Roman"/>
-                <w:color w:val="1F1F1F"/>
-                <w:kern w:val="0"/>
-                <w14:ligatures w14:val="none"/>
-              </w:rPr>
-              <w:t>%</w:t>
+              <w:t>100%</w:t>
             </w:r>
           </w:p>
         </w:tc>
@@ -6707,21 +6515,7 @@
                 <w:rFonts w:ascii="Times New Roman" w:hAnsi="Times New Roman" w:cs="Times New Roman"/>
                 <w:color w:val="000000"/>
               </w:rPr>
-              <w:t>BitonicCompareStep::</w:t>
-            </w:r>
-            <w:r>
-              <w:rPr>
-                <w:rFonts w:ascii="Times New Roman" w:hAnsi="Times New Roman" w:cs="Times New Roman"/>
-                <w:color w:val="000000"/>
-              </w:rPr>
-              <w:t xml:space="preserve"> </w:t>
-            </w:r>
-            <w:r>
-              <w:rPr>
-                <w:rFonts w:ascii="Times New Roman" w:hAnsi="Times New Roman" w:cs="Times New Roman"/>
-                <w:color w:val="000000"/>
-              </w:rPr>
-              <w:t>generatePabloMethod</w:t>
+              <w:t>BitonicCompareStep:: generatePabloMethod</w:t>
             </w:r>
           </w:p>
         </w:tc>
@@ -6946,21 +6740,7 @@
                 <w:rFonts w:ascii="Times New Roman" w:hAnsi="Times New Roman" w:cs="Times New Roman"/>
                 <w:color w:val="000000"/>
               </w:rPr>
-              <w:t>AppendStreamSets::</w:t>
-            </w:r>
-            <w:r>
-              <w:rPr>
-                <w:rFonts w:ascii="Times New Roman" w:hAnsi="Times New Roman" w:cs="Times New Roman"/>
-                <w:color w:val="000000"/>
-              </w:rPr>
-              <w:t xml:space="preserve"> </w:t>
-            </w:r>
-            <w:r>
-              <w:rPr>
-                <w:rFonts w:ascii="Times New Roman" w:hAnsi="Times New Roman" w:cs="Times New Roman"/>
-                <w:color w:val="000000"/>
-              </w:rPr>
-              <w:t>generatePabloMethod</w:t>
+              <w:t>AppendStreamSets:: generatePabloMethod</w:t>
             </w:r>
           </w:p>
         </w:tc>
@@ -7187,25 +6967,7 @@
                 <w:kern w:val="0"/>
                 <w14:ligatures w14:val="none"/>
               </w:rPr>
-              <w:t>Others (</w:t>
-            </w:r>
-            <w:r>
-              <w:rPr>
-                <w:rFonts w:ascii="Times New Roman" w:eastAsia="Times New Roman" w:hAnsi="Times New Roman" w:cs="Times New Roman"/>
-                <w:color w:val="1F1F1F"/>
-                <w:kern w:val="0"/>
-                <w14:ligatures w14:val="none"/>
-              </w:rPr>
-              <w:t>3</w:t>
-            </w:r>
-            <w:r>
-              <w:rPr>
-                <w:rFonts w:ascii="Times New Roman" w:eastAsia="Times New Roman" w:hAnsi="Times New Roman" w:cs="Times New Roman"/>
-                <w:color w:val="1F1F1F"/>
-                <w:kern w:val="0"/>
-                <w14:ligatures w14:val="none"/>
-              </w:rPr>
-              <w:t xml:space="preserve"> routines)</w:t>
+              <w:t>Others (3 routines)</w:t>
             </w:r>
           </w:p>
         </w:tc>
@@ -7390,16 +7152,7 @@
                 <w:kern w:val="0"/>
                 <w14:ligatures w14:val="none"/>
               </w:rPr>
-              <w:t>100</w:t>
-            </w:r>
-            <w:r>
-              <w:rPr>
-                <w:rFonts w:ascii="Times New Roman" w:eastAsia="Times New Roman" w:hAnsi="Times New Roman" w:cs="Times New Roman"/>
-                <w:color w:val="1F1F1F"/>
-                <w:kern w:val="0"/>
-                <w14:ligatures w14:val="none"/>
-              </w:rPr>
-              <w:t>%</w:t>
+              <w:t>100%</w:t>
             </w:r>
           </w:p>
         </w:tc>
@@ -7448,20 +7201,7 @@
                 <w:szCs w:val="22"/>
                 <w14:ligatures w14:val="none"/>
               </w:rPr>
-              <w:t>TOTAL</w:t>
-            </w:r>
-            <w:r>
-              <w:rPr>
-                <w:rFonts w:ascii="Times New Roman" w:eastAsia="Times New Roman" w:hAnsi="Times New Roman" w:cs="Times New Roman"/>
-                <w:b/>
-                <w:bCs/>
-                <w:color w:val="1F1F1F"/>
-                <w:kern w:val="0"/>
-                <w:sz w:val="22"/>
-                <w:szCs w:val="22"/>
-                <w14:ligatures w14:val="none"/>
-              </w:rPr>
-              <w:t xml:space="preserve">                              </w:t>
+              <w:t xml:space="preserve">TOTAL                              </w:t>
             </w:r>
             <w:r>
               <w:rPr>
@@ -7524,20 +7264,7 @@
                 <w:szCs w:val="22"/>
                 <w14:ligatures w14:val="none"/>
               </w:rPr>
-              <w:t>9</w:t>
-            </w:r>
-            <w:r>
-              <w:rPr>
-                <w:rFonts w:ascii="Times New Roman" w:eastAsia="Times New Roman" w:hAnsi="Times New Roman" w:cs="Times New Roman"/>
-                <w:b/>
-                <w:bCs/>
-                <w:color w:val="1F1F1F"/>
-                <w:kern w:val="0"/>
-                <w:sz w:val="22"/>
-                <w:szCs w:val="22"/>
-                <w14:ligatures w14:val="none"/>
-              </w:rPr>
-              <w:t>8</w:t>
+              <w:t>98</w:t>
             </w:r>
           </w:p>
         </w:tc>
@@ -8036,15 +7763,7 @@
           <w:kern w:val="2"/>
           <w14:ligatures w14:val="standardContextual"/>
         </w:rPr>
-        <w:t xml:space="preserve">Edit </w:t>
-      </w:r>
-      <w:r>
-        <w:rPr>
-          <w:rFonts w:eastAsiaTheme="minorHAnsi"/>
-          <w:kern w:val="2"/>
-          <w14:ligatures w14:val="standardContextual"/>
-        </w:rPr>
-        <w:t>the nested loop of the AdjustRunsAndIndexes void function. This loop specifically sets the i’th value of SeqIndexAhead, used for determining the start of a run. Maintaining iterations over SeqIndexAhead in increments of 1 within SeqIndex.size() is required for this function. Mutation 10 works as an equivalent mutation in that there are no statements causing the loop to increment beyond SeqIndex.size(). However, an assertion is necessary for mutation 8 given its inclusive nature, with a check for i != SeqIndex.size().</w:t>
+        <w:t>Edit the nested loop of the AdjustRunsAndIndexes void function. This loop specifically sets the i’th value of SeqIndexAhead, used for determining the start of a run. Maintaining iterations over SeqIndexAhead in increments of 1 within SeqIndex.size() is required for this function. Mutation 10 works as an equivalent mutation in that there are no statements causing the loop to increment beyond SeqIndex.size(). However, an assertion is necessary for mutation 8 given its inclusive nature, with a check for i != SeqIndex.size().</w:t>
       </w:r>
     </w:p>
     <w:p>
@@ -8415,19 +8134,7 @@
           <w:u w:val="single"/>
         </w:rPr>
         <w:lastRenderedPageBreak/>
-        <w:t>streamutils/pdep_kernel.cpp</w:t>
-      </w:r>
-      <w:r>
-        <w:rPr>
-          <w:rFonts w:ascii="Times New Roman" w:hAnsi="Times New Roman" w:cs="Times New Roman"/>
-          <w:b/>
-          <w:bCs/>
-          <w:color w:val="000000"/>
-          <w:sz w:val="32"/>
-          <w:szCs w:val="32"/>
-          <w:u w:val="single"/>
-        </w:rPr>
-        <w:t xml:space="preserve"> </w:t>
+        <w:t xml:space="preserve">streamutils/pdep_kernel.cpp </w:t>
       </w:r>
     </w:p>
     <w:p>
@@ -10306,7 +10013,21 @@
         <w:rPr>
           <w:rFonts w:ascii="Times New Roman" w:hAnsi="Times New Roman" w:cs="Times New Roman"/>
         </w:rPr>
-        <w:t xml:space="preserve"> a != to a ==. The original code calculates an offset when the input and output sizes do not match.  The mutant flips this to calculate the offset only when sizes match, making the offset equal to zero. This mutant is not getting caught probably because the tests only run cases where the sizes are equal, </w:t>
+        <w:t xml:space="preserve"> </w:t>
+      </w:r>
+      <w:proofErr w:type="gramStart"/>
+      <w:r>
+        <w:rPr>
+          <w:rFonts w:ascii="Times New Roman" w:hAnsi="Times New Roman" w:cs="Times New Roman"/>
+        </w:rPr>
+        <w:t>a !</w:t>
+      </w:r>
+      <w:proofErr w:type="gramEnd"/>
+      <w:r>
+        <w:rPr>
+          <w:rFonts w:ascii="Times New Roman" w:hAnsi="Times New Roman" w:cs="Times New Roman"/>
+        </w:rPr>
+        <w:t xml:space="preserve">= to a ==. The original code calculates an offset when the input and output sizes do not match.  The mutant flips this to calculate the offset only when sizes match, making the offset equal to zero. This mutant is not getting caught probably because the tests only run cases where the sizes are equal, </w:t>
       </w:r>
       <w:proofErr w:type="gramStart"/>
       <w:r>
@@ -10475,21 +10196,7 @@
         <w:rPr>
           <w:rFonts w:ascii="Times New Roman" w:hAnsi="Times New Roman" w:cs="Times New Roman"/>
         </w:rPr>
-        <w:t xml:space="preserve">The mutants were produced with a python script to detect mathematical and logical symbols. The script mutated a single symbol, built, and ran the test suite, logged the output and the difference, for inspection, and finally reverted the changes to keep a consistent original copy of the pdep_kernel.cpp file. The biggest observations was how mutant testing is able to find subtle bugs that a developer could overlook </w:t>
-      </w:r>
-      <w:proofErr w:type="spellStart"/>
-      <w:r>
-        <w:rPr>
-          <w:rFonts w:ascii="Times New Roman" w:hAnsi="Times New Roman" w:cs="Times New Roman"/>
-        </w:rPr>
-        <w:t>with out</w:t>
-      </w:r>
-      <w:proofErr w:type="spellEnd"/>
-      <w:r>
-        <w:rPr>
-          <w:rFonts w:ascii="Times New Roman" w:hAnsi="Times New Roman" w:cs="Times New Roman"/>
-        </w:rPr>
-        <w:t xml:space="preserve"> batting an eye. For </w:t>
+        <w:t xml:space="preserve">The mutants were produced with a python script to detect mathematical and logical symbols. The script mutated a single symbol, built, and ran the test suite, logged the output and the difference, for inspection, and finally reverted the changes to keep a consistent original copy of the pdep_kernel.cpp file. The biggest observations was how mutant testing is able to find subtle bugs that a developer could overlook with out batting an eye. For </w:t>
       </w:r>
       <w:proofErr w:type="gramStart"/>
       <w:r>
@@ -15883,7 +15590,6 @@
   <w:style w:type="character" w:default="1" w:styleId="DefaultParagraphFont">
     <w:name w:val="Default Paragraph Font"/>
     <w:uiPriority w:val="1"/>
-    <w:semiHidden/>
     <w:unhideWhenUsed/>
   </w:style>
   <w:style w:type="table" w:default="1" w:styleId="TableNormal">

</xml_diff>

<commit_message>
doc update and pdf
</commit_message>
<xml_diff>
--- a/CMPT 473 Assignment 1.docx
+++ b/CMPT 473 Assignment 1.docx
@@ -291,15 +291,7 @@
           <w:sz w:val="22"/>
           <w:szCs w:val="22"/>
         </w:rPr>
-        <w:t>lib/kernel/streamutils/</w:t>
-      </w:r>
-      <w:r>
-        <w:rPr>
-          <w:rFonts w:ascii="Times New Roman" w:hAnsi="Times New Roman" w:cs="Times New Roman"/>
-          <w:sz w:val="22"/>
-          <w:szCs w:val="22"/>
-        </w:rPr>
-        <w:t>pdep_kernel.cpp</w:t>
+        <w:t>lib/kernel/streamutils/pdep_kernel.cpp</w:t>
       </w:r>
     </w:p>
     <w:p>
@@ -413,97 +405,81 @@
           <w:color w:val="000000"/>
         </w:rPr>
         <w:tab/>
-        <w:t xml:space="preserve">Group 67 has conducted Assignment 1 using the open-source </w:t>
+        <w:t>Group 67 has conducted Assignment 1 using the open-source Parabix-Devel project, with the intention of further utilizing and analyzing the repository for the duration of the course. Following direct recommendations from Professor Cameron, our group opted to use this project as it was outfitted with a large and robust test suite with a substantial quantity of contributions. The nature of Parabix as a framework for text processing and rapid expression searching made it an ideal and accessible choice for students. As such, the group proposes for the continued use of Parabix in the foreseeable future.</w:t>
       </w:r>
-      <w:proofErr w:type="spellStart"/>
+    </w:p>
+    <w:p>
+      <w:pPr>
+        <w:spacing w:line="360" w:lineRule="auto"/>
+        <w:rPr>
+          <w:rFonts w:ascii="Times New Roman" w:hAnsi="Times New Roman" w:cs="Times New Roman"/>
+          <w:color w:val="000000"/>
+        </w:rPr>
+      </w:pPr>
       <w:r>
         <w:rPr>
           <w:rFonts w:ascii="Times New Roman" w:hAnsi="Times New Roman" w:cs="Times New Roman"/>
           <w:color w:val="000000"/>
         </w:rPr>
-        <w:t>Parabix</w:t>
+        <w:tab/>
+        <w:t xml:space="preserve">Evaluations and assignment objectives are met using CSIL Linux resources. The project itself utilizes C++, making a minimal amount of reading and writing in C++ a necessity for mutation testing. Automation has been handled with shell scripting; Python also being used at student discretion. </w:t>
       </w:r>
-      <w:proofErr w:type="spellEnd"/>
       <w:r>
         <w:rPr>
           <w:rFonts w:ascii="Times New Roman" w:hAnsi="Times New Roman" w:cs="Times New Roman"/>
           <w:color w:val="000000"/>
         </w:rPr>
-        <w:t xml:space="preserve">-Devel project, with the intention of further utilizing and analyzing the repository for the duration of the course. Following direct recommendations from Professor Cameron, our group opted to use this project as it was outfitted with a large and robust test suite with a substantial quantity of contributions. The nature of </w:t>
+        <w:t>The project’s clean b</w:t>
       </w:r>
-      <w:proofErr w:type="spellStart"/>
       <w:r>
         <w:rPr>
           <w:rFonts w:ascii="Times New Roman" w:hAnsi="Times New Roman" w:cs="Times New Roman"/>
           <w:color w:val="000000"/>
         </w:rPr>
-        <w:t>Parabix</w:t>
+        <w:t>uild time on a CSIL connection</w:t>
       </w:r>
-      <w:proofErr w:type="spellEnd"/>
       <w:r>
         <w:rPr>
           <w:rFonts w:ascii="Times New Roman" w:hAnsi="Times New Roman" w:cs="Times New Roman"/>
           <w:color w:val="000000"/>
         </w:rPr>
-        <w:t xml:space="preserve"> as a framework for text processing and rapid expression searching made it an ideal and accessible choice for students. As such, the group proposes for the continued use of </w:t>
+        <w:t xml:space="preserve"> ran upwards of 20 minutes, while incremental build time would fall under 1 minute.</w:t>
       </w:r>
-      <w:proofErr w:type="spellStart"/>
       <w:r>
         <w:rPr>
           <w:rFonts w:ascii="Times New Roman" w:hAnsi="Times New Roman" w:cs="Times New Roman"/>
           <w:color w:val="000000"/>
         </w:rPr>
-        <w:t>Parabix</w:t>
+        <w:t xml:space="preserve"> </w:t>
       </w:r>
-      <w:proofErr w:type="spellEnd"/>
       <w:r>
         <w:rPr>
           <w:rFonts w:ascii="Times New Roman" w:hAnsi="Times New Roman" w:cs="Times New Roman"/>
           <w:color w:val="000000"/>
         </w:rPr>
-        <w:t xml:space="preserve"> in the foreseeable future.</w:t>
+        <w:t>E</w:t>
       </w:r>
-    </w:p>
-    <w:p>
-      <w:pPr>
-        <w:spacing w:line="360" w:lineRule="auto"/>
+      <w:r>
         <w:rPr>
           <w:rFonts w:ascii="Times New Roman" w:hAnsi="Times New Roman" w:cs="Times New Roman"/>
           <w:color w:val="000000"/>
         </w:rPr>
-      </w:pPr>
+        <w:t>xecution for the full test suite would regularly exceed 500 seconds</w:t>
+      </w:r>
       <w:r>
         <w:rPr>
           <w:rFonts w:ascii="Times New Roman" w:hAnsi="Times New Roman" w:cs="Times New Roman"/>
           <w:color w:val="000000"/>
         </w:rPr>
-        <w:tab/>
-        <w:t xml:space="preserve">Evaluations and assignment objectives are met using CSIL Linux resources. The project itself utilizes C++, making a minimal amount of reading and writing in C++ a necessity for mutation testing. Automation has been handled with shell scripting; Python also being used at student discretion. Build time on a </w:t>
+        <w:t xml:space="preserve"> per mutant</w:t>
       </w:r>
-      <w:proofErr w:type="gramStart"/>
       <w:r>
         <w:rPr>
           <w:rFonts w:ascii="Times New Roman" w:hAnsi="Times New Roman" w:cs="Times New Roman"/>
           <w:color w:val="000000"/>
         </w:rPr>
-        <w:t>CSIL connection averaged sub-minute times</w:t>
+        <w:t>. Assuming similar objectives are to be met in subsequent assignments, it is proposed these tools and conditions continue to be used by our group for additional coursework.</w:t>
       </w:r>
-      <w:proofErr w:type="gramEnd"/>
-      <w:r>
-        <w:rPr>
-          <w:rFonts w:ascii="Times New Roman" w:hAnsi="Times New Roman" w:cs="Times New Roman"/>
-          <w:color w:val="000000"/>
-        </w:rPr>
-        <w:t>, while execution for the full test suite would regularly exceed 500 seconds. Assuming similar objectives are to be met in subsequent assignments, it is proposed these tools and conditions continue to be used by our group for additional coursework.</w:t>
-      </w:r>
-    </w:p>
-    <w:p>
-      <w:pPr>
-        <w:rPr>
-          <w:rFonts w:ascii="Times New Roman" w:hAnsi="Times New Roman" w:cs="Times New Roman"/>
-          <w:color w:val="000000"/>
-        </w:rPr>
-      </w:pPr>
     </w:p>
     <w:p>
       <w:pPr>
@@ -623,19 +599,7 @@
           <w:szCs w:val="32"/>
           <w:u w:val="single"/>
         </w:rPr>
-        <w:t>streamutils/deletion.cpp</w:t>
-      </w:r>
-      <w:r>
-        <w:rPr>
-          <w:rFonts w:ascii="Times New Roman" w:hAnsi="Times New Roman" w:cs="Times New Roman"/>
-          <w:b/>
-          <w:bCs/>
-          <w:color w:val="000000"/>
-          <w:sz w:val="32"/>
-          <w:szCs w:val="32"/>
-          <w:u w:val="single"/>
-        </w:rPr>
-        <w:t>:</w:t>
+        <w:t>streamutils/deletion.cpp:</w:t>
       </w:r>
     </w:p>
     <w:p>
@@ -804,16 +768,7 @@
           <w:kern w:val="0"/>
           <w14:ligatures w14:val="none"/>
         </w:rPr>
-        <w:t xml:space="preserve">      </w:t>
-      </w:r>
-      <w:r>
-        <w:rPr>
-          <w:rFonts w:ascii="Times New Roman" w:eastAsia="Times New Roman" w:hAnsi="Times New Roman" w:cs="Times New Roman"/>
-          <w:color w:val="000000"/>
-          <w:kern w:val="0"/>
-          <w14:ligatures w14:val="none"/>
-        </w:rPr>
-        <w:t>Shift direction change</w:t>
+        <w:t xml:space="preserve">      Shift direction change</w:t>
       </w:r>
     </w:p>
     <w:p>
@@ -1036,16 +991,7 @@
           <w:kern w:val="0"/>
           <w14:ligatures w14:val="none"/>
         </w:rPr>
-        <w:t>== ↔ != (M18, M45, M73, M79</w:t>
-      </w:r>
-      <w:r>
-        <w:rPr>
-          <w:rFonts w:ascii="Times New Roman" w:eastAsia="Times New Roman" w:hAnsi="Times New Roman" w:cs="Times New Roman"/>
-          <w:color w:val="000000"/>
-          <w:kern w:val="0"/>
-          <w14:ligatures w14:val="none"/>
-        </w:rPr>
-        <w:t>)</w:t>
+        <w:t>== ↔ != (M18, M45, M73, M79)</w:t>
       </w:r>
     </w:p>
     <w:p>
@@ -1102,16 +1048,7 @@
           <w:kern w:val="0"/>
           <w14:ligatures w14:val="none"/>
         </w:rPr>
-        <w:t xml:space="preserve">       </w:t>
-      </w:r>
-      <w:r>
-        <w:rPr>
-          <w:rFonts w:ascii="Times New Roman" w:eastAsia="Times New Roman" w:hAnsi="Times New Roman" w:cs="Times New Roman"/>
-          <w:color w:val="000000"/>
-          <w:kern w:val="0"/>
-          <w14:ligatures w14:val="none"/>
-        </w:rPr>
-        <w:t>Logic connective swaps</w:t>
+        <w:t xml:space="preserve">       Logic connective swaps</w:t>
       </w:r>
     </w:p>
     <w:p>
@@ -1290,13 +1227,7 @@
         <w:rPr>
           <w:rFonts w:ascii="Times New Roman" w:hAnsi="Times New Roman" w:cs="Times New Roman"/>
         </w:rPr>
-        <w:t>Results</w:t>
-      </w:r>
-      <w:r>
-        <w:rPr>
-          <w:rFonts w:ascii="Times New Roman" w:hAnsi="Times New Roman" w:cs="Times New Roman"/>
-        </w:rPr>
-        <w:t>:</w:t>
+        <w:t>Results:</w:t>
       </w:r>
     </w:p>
     <w:p>
@@ -1324,16 +1255,7 @@
           <w:kern w:val="0"/>
           <w14:ligatures w14:val="none"/>
         </w:rPr>
-        <w:t xml:space="preserve">      </w:t>
-      </w:r>
-      <w:r>
-        <w:rPr>
-          <w:rFonts w:ascii="Times New Roman" w:eastAsia="Times New Roman" w:hAnsi="Times New Roman" w:cs="Times New Roman"/>
-          <w:color w:val="000000"/>
-          <w:kern w:val="0"/>
-          <w14:ligatures w14:val="none"/>
-        </w:rPr>
-        <w:t>Many mutants were killed quickly by the following tests:</w:t>
+        <w:t xml:space="preserve">      Many mutants were killed quickly by the following tests:</w:t>
       </w:r>
     </w:p>
     <w:p>
@@ -2490,15 +2412,7 @@
                 <w:kern w:val="0"/>
                 <w14:ligatures w14:val="none"/>
               </w:rPr>
-              <w:t>73</w:t>
-            </w:r>
-            <w:r>
-              <w:rPr>
-                <w:rFonts w:ascii="Times New Roman" w:eastAsia="Times New Roman" w:hAnsi="Times New Roman" w:cs="Times New Roman"/>
-                <w:kern w:val="0"/>
-                <w14:ligatures w14:val="none"/>
-              </w:rPr>
-              <w:t>%</w:t>
+              <w:t>73%</w:t>
             </w:r>
           </w:p>
         </w:tc>
@@ -2863,15 +2777,7 @@
                 <w:kern w:val="0"/>
                 <w14:ligatures w14:val="none"/>
               </w:rPr>
-              <w:t>76.5</w:t>
-            </w:r>
-            <w:r>
-              <w:rPr>
-                <w:rFonts w:ascii="Times New Roman" w:eastAsia="Times New Roman" w:hAnsi="Times New Roman" w:cs="Times New Roman"/>
-                <w:kern w:val="0"/>
-                <w14:ligatures w14:val="none"/>
-              </w:rPr>
-              <w:t>%</w:t>
+              <w:t>76.5%</w:t>
             </w:r>
           </w:p>
         </w:tc>
@@ -2911,23 +2817,7 @@
                 <w:kern w:val="0"/>
                 <w14:ligatures w14:val="none"/>
               </w:rPr>
-              <w:t>SwizzledBitstream</w:t>
-            </w:r>
-            <w:r>
-              <w:rPr>
-                <w:rFonts w:ascii="Times New Roman" w:eastAsia="Times New Roman" w:hAnsi="Times New Roman" w:cs="Times New Roman"/>
-                <w:kern w:val="0"/>
-                <w14:ligatures w14:val="none"/>
-              </w:rPr>
-              <w:t xml:space="preserve">v </w:t>
-            </w:r>
-            <w:r>
-              <w:rPr>
-                <w:rFonts w:ascii="Times New Roman" w:eastAsia="Times New Roman" w:hAnsi="Times New Roman" w:cs="Times New Roman"/>
-                <w:kern w:val="0"/>
-                <w14:ligatures w14:val="none"/>
-              </w:rPr>
-              <w:t>CompressByCount</w:t>
+              <w:t>SwizzledBitstreamv CompressByCount</w:t>
             </w:r>
           </w:p>
         </w:tc>
@@ -3107,23 +2997,7 @@
                 <w:kern w:val="0"/>
                 <w14:ligatures w14:val="none"/>
               </w:rPr>
-              <w:t>Others (</w:t>
-            </w:r>
-            <w:r>
-              <w:rPr>
-                <w:rFonts w:ascii="Times New Roman" w:eastAsia="Times New Roman" w:hAnsi="Times New Roman" w:cs="Times New Roman"/>
-                <w:kern w:val="0"/>
-                <w14:ligatures w14:val="none"/>
-              </w:rPr>
-              <w:t>6</w:t>
-            </w:r>
-            <w:r>
-              <w:rPr>
-                <w:rFonts w:ascii="Times New Roman" w:eastAsia="Times New Roman" w:hAnsi="Times New Roman" w:cs="Times New Roman"/>
-                <w:kern w:val="0"/>
-                <w14:ligatures w14:val="none"/>
-              </w:rPr>
-              <w:t xml:space="preserve"> routines)</w:t>
+              <w:t>Others (6 routines)</w:t>
             </w:r>
           </w:p>
         </w:tc>
@@ -3313,20 +3187,7 @@
                 <w14:ligatures w14:val="none"/>
               </w:rPr>
               <w:lastRenderedPageBreak/>
-              <w:t>TOTAL</w:t>
-            </w:r>
-            <w:r>
-              <w:rPr>
-                <w:rFonts w:ascii="Times New Roman" w:eastAsia="Times New Roman" w:hAnsi="Times New Roman" w:cs="Times New Roman"/>
-                <w:b/>
-                <w:bCs/>
-                <w:color w:val="1F1F1F"/>
-                <w:kern w:val="0"/>
-                <w:sz w:val="22"/>
-                <w:szCs w:val="22"/>
-                <w14:ligatures w14:val="none"/>
-              </w:rPr>
-              <w:t xml:space="preserve">                            </w:t>
+              <w:t xml:space="preserve">TOTAL                            </w:t>
             </w:r>
             <w:r>
               <w:rPr>
@@ -3618,15 +3479,7 @@
           <w:b/>
           <w:bCs/>
         </w:rPr>
-        <w:t>Mutant M00</w:t>
-      </w:r>
-      <w:r>
-        <w:rPr>
-          <w:rFonts w:ascii="Times New Roman" w:hAnsi="Times New Roman" w:cs="Times New Roman"/>
-          <w:b/>
-          <w:bCs/>
-        </w:rPr>
-        <w:t xml:space="preserve">1 </w:t>
+        <w:t xml:space="preserve">Mutant M001 </w:t>
       </w:r>
       <w:r>
         <w:rPr>
@@ -3640,19 +3493,7 @@
         <w:rPr>
           <w:rFonts w:ascii="Times New Roman" w:hAnsi="Times New Roman" w:cs="Times New Roman"/>
         </w:rPr>
-        <w:t xml:space="preserve">Not equivalent: </w:t>
-      </w:r>
-      <w:r>
-        <w:rPr>
-          <w:rFonts w:ascii="Times New Roman" w:hAnsi="Times New Roman" w:cs="Times New Roman"/>
-        </w:rPr>
-        <w:t>C</w:t>
-      </w:r>
-      <w:r>
-        <w:rPr>
-          <w:rFonts w:ascii="Times New Roman" w:hAnsi="Times New Roman" w:cs="Times New Roman"/>
-        </w:rPr>
-        <w:t>hanges output</w:t>
+        <w:t>Not equivalent: Changes output</w:t>
       </w:r>
     </w:p>
     <w:p>
@@ -3742,14 +3583,7 @@
           <w:b/>
           <w:bCs/>
         </w:rPr>
-        <w:t>Mutant M00</w:t>
-      </w:r>
-      <w:r>
-        <w:rPr>
-          <w:b/>
-          <w:bCs/>
-        </w:rPr>
-        <w:t>3</w:t>
+        <w:t>Mutant M003</w:t>
       </w:r>
       <w:r>
         <w:rPr>
@@ -3764,31 +3598,7 @@
           <w:kern w:val="2"/>
           <w14:ligatures w14:val="standardContextual"/>
         </w:rPr>
-        <w:t xml:space="preserve"> </w:t>
-      </w:r>
-      <w:r>
-        <w:rPr>
-          <w:rFonts w:eastAsiaTheme="minorHAnsi"/>
-          <w:kern w:val="2"/>
-          <w14:ligatures w14:val="standardContextual"/>
-        </w:rPr>
-        <w:t xml:space="preserve">Not equivalent: </w:t>
-      </w:r>
-      <w:r>
-        <w:rPr>
-          <w:rFonts w:eastAsiaTheme="minorHAnsi"/>
-          <w:kern w:val="2"/>
-          <w14:ligatures w14:val="standardContextual"/>
-        </w:rPr>
-        <w:t>C</w:t>
-      </w:r>
-      <w:r>
-        <w:rPr>
-          <w:rFonts w:eastAsiaTheme="minorHAnsi"/>
-          <w:kern w:val="2"/>
-          <w14:ligatures w14:val="standardContextual"/>
-        </w:rPr>
-        <w:t>hanges output</w:t>
+        <w:t xml:space="preserve"> Not equivalent: Changes output</w:t>
       </w:r>
     </w:p>
     <w:p>
@@ -3858,39 +3668,13 @@
           <w:b/>
           <w:bCs/>
         </w:rPr>
-        <w:t>Mutant M00</w:t>
+        <w:t xml:space="preserve">Mutant M005 </w:t>
       </w:r>
       <w:r>
         <w:rPr>
           <w:rFonts w:ascii="Times New Roman" w:hAnsi="Times New Roman" w:cs="Times New Roman"/>
-          <w:b/>
-          <w:bCs/>
-        </w:rPr>
-        <w:t xml:space="preserve">5 </w:t>
-      </w:r>
-      <w:r>
-        <w:rPr>
-          <w:rFonts w:ascii="Times New Roman" w:hAnsi="Times New Roman" w:cs="Times New Roman"/>
-        </w:rPr>
-        <w:t xml:space="preserve">- </w:t>
-      </w:r>
-      <w:r>
-        <w:rPr>
-          <w:rFonts w:ascii="Times New Roman" w:hAnsi="Times New Roman" w:cs="Times New Roman"/>
-        </w:rPr>
-        <w:t xml:space="preserve">Not equivalent: </w:t>
-      </w:r>
-      <w:r>
-        <w:rPr>
-          <w:rFonts w:ascii="Times New Roman" w:hAnsi="Times New Roman" w:cs="Times New Roman"/>
-        </w:rPr>
-        <w:t>L</w:t>
-      </w:r>
-      <w:r>
-        <w:rPr>
-          <w:rFonts w:ascii="Times New Roman" w:hAnsi="Times New Roman" w:cs="Times New Roman"/>
-        </w:rPr>
-        <w:t>oop never runs</w:t>
+        </w:rPr>
+        <w:t>- Not equivalent: Loop never runs</w:t>
       </w:r>
     </w:p>
     <w:p>
@@ -3968,14 +3752,7 @@
           <w:b/>
           <w:bCs/>
         </w:rPr>
-        <w:t>Mutant M00</w:t>
-      </w:r>
-      <w:r>
-        <w:rPr>
-          <w:b/>
-          <w:bCs/>
-        </w:rPr>
-        <w:t>7</w:t>
+        <w:t>Mutant M007</w:t>
       </w:r>
       <w:r>
         <w:t xml:space="preserve"> </w:t>
@@ -4141,43 +3918,21 @@
         <w:rPr>
           <w:rFonts w:ascii="Times New Roman" w:hAnsi="Times New Roman" w:cs="Times New Roman"/>
         </w:rPr>
-        <w:t xml:space="preserve">In the original code if the statement is false the body </w:t>
+        <w:t>In the original code if the statement is false the body isnt executed. In the mutated code, if the condition is true, the body does execute which is a shift. But getStride()/b.getBitBlockWidth() = 1 and floor_log2(1) = 0</w:t>
       </w:r>
-      <w:proofErr w:type="spellStart"/>
+    </w:p>
+    <w:p>
+      <w:pPr>
+        <w:ind w:left="1080"/>
+        <w:rPr>
+          <w:rFonts w:ascii="Times New Roman" w:hAnsi="Times New Roman" w:cs="Times New Roman"/>
+        </w:rPr>
+      </w:pPr>
       <w:r>
         <w:rPr>
           <w:rFonts w:ascii="Times New Roman" w:hAnsi="Times New Roman" w:cs="Times New Roman"/>
         </w:rPr>
-        <w:t>isnt</w:t>
-      </w:r>
-      <w:proofErr w:type="spellEnd"/>
-      <w:r>
-        <w:rPr>
-          <w:rFonts w:ascii="Times New Roman" w:hAnsi="Times New Roman" w:cs="Times New Roman"/>
-        </w:rPr>
-        <w:t xml:space="preserve"> executed. In the mutated code, if the condition is true, the body does execute which is a shift. But getStride()/b.getBitBlockWidth() = 1 and floor_log2(1) = 0</w:t>
-      </w:r>
-    </w:p>
-    <w:p>
-      <w:pPr>
-        <w:ind w:left="1080"/>
-        <w:rPr>
-          <w:rFonts w:ascii="Times New Roman" w:hAnsi="Times New Roman" w:cs="Times New Roman"/>
-        </w:rPr>
-      </w:pPr>
-      <w:proofErr w:type="gramStart"/>
-      <w:r>
-        <w:rPr>
-          <w:rFonts w:ascii="Times New Roman" w:hAnsi="Times New Roman" w:cs="Times New Roman"/>
-        </w:rPr>
-        <w:t>So</w:t>
-      </w:r>
-      <w:proofErr w:type="gramEnd"/>
-      <w:r>
-        <w:rPr>
-          <w:rFonts w:ascii="Times New Roman" w:hAnsi="Times New Roman" w:cs="Times New Roman"/>
-        </w:rPr>
-        <w:t xml:space="preserve"> nothing would happen as it would result in shifting left by 0</w:t>
+        <w:t>So nothing would happen as it would result in shifting left by 0</w:t>
       </w:r>
     </w:p>
     <w:p>
@@ -4375,19 +4130,7 @@
           <w:u w:val="single"/>
         </w:rPr>
         <w:lastRenderedPageBreak/>
-        <w:t>scan/line_span_generator.cpp</w:t>
-      </w:r>
-      <w:r>
-        <w:rPr>
-          <w:rFonts w:ascii="Times New Roman" w:hAnsi="Times New Roman" w:cs="Times New Roman"/>
-          <w:b/>
-          <w:bCs/>
-          <w:color w:val="000000"/>
-          <w:sz w:val="32"/>
-          <w:szCs w:val="32"/>
-          <w:u w:val="single"/>
-        </w:rPr>
-        <w:t xml:space="preserve"> </w:t>
+        <w:t xml:space="preserve">scan/line_span_generator.cpp </w:t>
       </w:r>
     </w:p>
     <w:p>
@@ -5488,21 +5231,7 @@
           <w:b/>
           <w:bCs/>
         </w:rPr>
-        <w:t xml:space="preserve">Mutant </w:t>
-      </w:r>
-      <w:r>
-        <w:rPr>
-          <w:b/>
-          <w:bCs/>
-        </w:rPr>
-        <w:t>M0</w:t>
-      </w:r>
-      <w:r>
-        <w:rPr>
-          <w:b/>
-          <w:bCs/>
-        </w:rPr>
-        <w:t>23 </w:t>
+        <w:t>Mutant M023 </w:t>
       </w:r>
     </w:p>
     <w:p>
@@ -5544,23 +5273,7 @@
           <w:b/>
           <w:bCs/>
         </w:rPr>
-        <w:t xml:space="preserve">Mutant </w:t>
-      </w:r>
-      <w:r>
-        <w:rPr>
-          <w:rFonts w:ascii="Times New Roman" w:hAnsi="Times New Roman" w:cs="Times New Roman"/>
-          <w:b/>
-          <w:bCs/>
-        </w:rPr>
-        <w:t>M0</w:t>
-      </w:r>
-      <w:r>
-        <w:rPr>
-          <w:rFonts w:ascii="Times New Roman" w:hAnsi="Times New Roman" w:cs="Times New Roman"/>
-          <w:b/>
-          <w:bCs/>
-        </w:rPr>
-        <w:t>38</w:t>
+        <w:t>Mutant M038</w:t>
       </w:r>
       <w:r>
         <w:rPr>
@@ -5615,23 +5328,7 @@
           <w:b/>
           <w:bCs/>
         </w:rPr>
-        <w:t xml:space="preserve">Mutant </w:t>
-      </w:r>
-      <w:r>
-        <w:rPr>
-          <w:rFonts w:ascii="Times New Roman" w:hAnsi="Times New Roman" w:cs="Times New Roman"/>
-          <w:b/>
-          <w:bCs/>
-        </w:rPr>
-        <w:t>M0</w:t>
-      </w:r>
-      <w:r>
-        <w:rPr>
-          <w:rFonts w:ascii="Times New Roman" w:hAnsi="Times New Roman" w:cs="Times New Roman"/>
-          <w:b/>
-          <w:bCs/>
-        </w:rPr>
-        <w:t>48</w:t>
+        <w:t>Mutant M048</w:t>
       </w:r>
     </w:p>
     <w:p>
@@ -5673,23 +5370,7 @@
           <w:b/>
           <w:bCs/>
         </w:rPr>
-        <w:t xml:space="preserve">Mutant </w:t>
-      </w:r>
-      <w:r>
-        <w:rPr>
-          <w:rFonts w:ascii="Times New Roman" w:hAnsi="Times New Roman" w:cs="Times New Roman"/>
-          <w:b/>
-          <w:bCs/>
-        </w:rPr>
-        <w:t>M0</w:t>
-      </w:r>
-      <w:r>
-        <w:rPr>
-          <w:rFonts w:ascii="Times New Roman" w:hAnsi="Times New Roman" w:cs="Times New Roman"/>
-          <w:b/>
-          <w:bCs/>
-        </w:rPr>
-        <w:t>75</w:t>
+        <w:t>Mutant M075</w:t>
       </w:r>
     </w:p>
     <w:p>
@@ -5731,31 +5412,7 @@
           <w:b/>
           <w:bCs/>
         </w:rPr>
-        <w:t>M</w:t>
-      </w:r>
-      <w:r>
-        <w:rPr>
-          <w:rFonts w:ascii="Times New Roman" w:hAnsi="Times New Roman" w:cs="Times New Roman"/>
-          <w:b/>
-          <w:bCs/>
-        </w:rPr>
-        <w:t xml:space="preserve">utant </w:t>
-      </w:r>
-      <w:r>
-        <w:rPr>
-          <w:rFonts w:ascii="Times New Roman" w:hAnsi="Times New Roman" w:cs="Times New Roman"/>
-          <w:b/>
-          <w:bCs/>
-        </w:rPr>
-        <w:t>M0</w:t>
-      </w:r>
-      <w:r>
-        <w:rPr>
-          <w:rFonts w:ascii="Times New Roman" w:hAnsi="Times New Roman" w:cs="Times New Roman"/>
-          <w:b/>
-          <w:bCs/>
-        </w:rPr>
-        <w:t>77</w:t>
+        <w:t>Mutant M077</w:t>
       </w:r>
     </w:p>
     <w:p>
@@ -6053,19 +5710,7 @@
           <w:u w:val="single"/>
         </w:rPr>
         <w:lastRenderedPageBreak/>
-        <w:t>streamutils/sorting.cpp</w:t>
-      </w:r>
-      <w:r>
-        <w:rPr>
-          <w:rFonts w:ascii="Times New Roman" w:hAnsi="Times New Roman" w:cs="Times New Roman"/>
-          <w:b/>
-          <w:bCs/>
-          <w:color w:val="000000"/>
-          <w:sz w:val="32"/>
-          <w:szCs w:val="32"/>
-          <w:u w:val="single"/>
-        </w:rPr>
-        <w:t xml:space="preserve"> </w:t>
+        <w:t xml:space="preserve">streamutils/sorting.cpp </w:t>
       </w:r>
     </w:p>
     <w:p>
@@ -6596,16 +6241,7 @@
                 <w:kern w:val="0"/>
                 <w14:ligatures w14:val="none"/>
               </w:rPr>
-              <w:t>87.5</w:t>
-            </w:r>
-            <w:r>
-              <w:rPr>
-                <w:rFonts w:ascii="Times New Roman" w:eastAsia="Times New Roman" w:hAnsi="Times New Roman" w:cs="Times New Roman"/>
-                <w:color w:val="1F1F1F"/>
-                <w:kern w:val="0"/>
-                <w14:ligatures w14:val="none"/>
-              </w:rPr>
-              <w:t>%</w:t>
+              <w:t>87.5%</w:t>
             </w:r>
           </w:p>
         </w:tc>
@@ -6646,21 +6282,7 @@
                 <w:rFonts w:ascii="Times New Roman" w:hAnsi="Times New Roman" w:cs="Times New Roman"/>
                 <w:color w:val="000000"/>
               </w:rPr>
-              <w:t>BitonicSort::</w:t>
-            </w:r>
-            <w:r>
-              <w:rPr>
-                <w:rFonts w:ascii="Times New Roman" w:hAnsi="Times New Roman" w:cs="Times New Roman"/>
-                <w:color w:val="000000"/>
-              </w:rPr>
-              <w:t xml:space="preserve"> </w:t>
-            </w:r>
-            <w:r>
-              <w:rPr>
-                <w:rFonts w:ascii="Times New Roman" w:hAnsi="Times New Roman" w:cs="Times New Roman"/>
-                <w:color w:val="000000"/>
-              </w:rPr>
-              <w:t>generatePabloMethod</w:t>
+              <w:t>BitonicSort:: generatePabloMethod</w:t>
             </w:r>
           </w:p>
         </w:tc>
@@ -6841,16 +6463,7 @@
                 <w:kern w:val="0"/>
                 <w14:ligatures w14:val="none"/>
               </w:rPr>
-              <w:t>100</w:t>
-            </w:r>
-            <w:r>
-              <w:rPr>
-                <w:rFonts w:ascii="Times New Roman" w:eastAsia="Times New Roman" w:hAnsi="Times New Roman" w:cs="Times New Roman"/>
-                <w:color w:val="1F1F1F"/>
-                <w:kern w:val="0"/>
-                <w14:ligatures w14:val="none"/>
-              </w:rPr>
-              <w:t>%</w:t>
+              <w:t>100%</w:t>
             </w:r>
           </w:p>
         </w:tc>
@@ -6890,21 +6503,7 @@
                 <w:rFonts w:ascii="Times New Roman" w:hAnsi="Times New Roman" w:cs="Times New Roman"/>
                 <w:color w:val="000000"/>
               </w:rPr>
-              <w:t>BitonicCompareStep::</w:t>
-            </w:r>
-            <w:r>
-              <w:rPr>
-                <w:rFonts w:ascii="Times New Roman" w:hAnsi="Times New Roman" w:cs="Times New Roman"/>
-                <w:color w:val="000000"/>
-              </w:rPr>
-              <w:t xml:space="preserve"> </w:t>
-            </w:r>
-            <w:r>
-              <w:rPr>
-                <w:rFonts w:ascii="Times New Roman" w:hAnsi="Times New Roman" w:cs="Times New Roman"/>
-                <w:color w:val="000000"/>
-              </w:rPr>
-              <w:t>generatePabloMethod</w:t>
+              <w:t>BitonicCompareStep:: generatePabloMethod</w:t>
             </w:r>
           </w:p>
         </w:tc>
@@ -7129,21 +6728,7 @@
                 <w:rFonts w:ascii="Times New Roman" w:hAnsi="Times New Roman" w:cs="Times New Roman"/>
                 <w:color w:val="000000"/>
               </w:rPr>
-              <w:t>AppendStreamSets::</w:t>
-            </w:r>
-            <w:r>
-              <w:rPr>
-                <w:rFonts w:ascii="Times New Roman" w:hAnsi="Times New Roman" w:cs="Times New Roman"/>
-                <w:color w:val="000000"/>
-              </w:rPr>
-              <w:t xml:space="preserve"> </w:t>
-            </w:r>
-            <w:r>
-              <w:rPr>
-                <w:rFonts w:ascii="Times New Roman" w:hAnsi="Times New Roman" w:cs="Times New Roman"/>
-                <w:color w:val="000000"/>
-              </w:rPr>
-              <w:t>generatePabloMethod</w:t>
+              <w:t>AppendStreamSets:: generatePabloMethod</w:t>
             </w:r>
           </w:p>
         </w:tc>
@@ -7370,25 +6955,7 @@
                 <w:kern w:val="0"/>
                 <w14:ligatures w14:val="none"/>
               </w:rPr>
-              <w:t>Others (</w:t>
-            </w:r>
-            <w:r>
-              <w:rPr>
-                <w:rFonts w:ascii="Times New Roman" w:eastAsia="Times New Roman" w:hAnsi="Times New Roman" w:cs="Times New Roman"/>
-                <w:color w:val="1F1F1F"/>
-                <w:kern w:val="0"/>
-                <w14:ligatures w14:val="none"/>
-              </w:rPr>
-              <w:t>3</w:t>
-            </w:r>
-            <w:r>
-              <w:rPr>
-                <w:rFonts w:ascii="Times New Roman" w:eastAsia="Times New Roman" w:hAnsi="Times New Roman" w:cs="Times New Roman"/>
-                <w:color w:val="1F1F1F"/>
-                <w:kern w:val="0"/>
-                <w14:ligatures w14:val="none"/>
-              </w:rPr>
-              <w:t xml:space="preserve"> routines)</w:t>
+              <w:t>Others (3 routines)</w:t>
             </w:r>
           </w:p>
         </w:tc>
@@ -7573,16 +7140,7 @@
                 <w:kern w:val="0"/>
                 <w14:ligatures w14:val="none"/>
               </w:rPr>
-              <w:t>100</w:t>
-            </w:r>
-            <w:r>
-              <w:rPr>
-                <w:rFonts w:ascii="Times New Roman" w:eastAsia="Times New Roman" w:hAnsi="Times New Roman" w:cs="Times New Roman"/>
-                <w:color w:val="1F1F1F"/>
-                <w:kern w:val="0"/>
-                <w14:ligatures w14:val="none"/>
-              </w:rPr>
-              <w:t>%</w:t>
+              <w:t>100%</w:t>
             </w:r>
           </w:p>
         </w:tc>
@@ -7631,20 +7189,7 @@
                 <w:szCs w:val="22"/>
                 <w14:ligatures w14:val="none"/>
               </w:rPr>
-              <w:t>TOTAL</w:t>
-            </w:r>
-            <w:r>
-              <w:rPr>
-                <w:rFonts w:ascii="Times New Roman" w:eastAsia="Times New Roman" w:hAnsi="Times New Roman" w:cs="Times New Roman"/>
-                <w:b/>
-                <w:bCs/>
-                <w:color w:val="1F1F1F"/>
-                <w:kern w:val="0"/>
-                <w:sz w:val="22"/>
-                <w:szCs w:val="22"/>
-                <w14:ligatures w14:val="none"/>
-              </w:rPr>
-              <w:t xml:space="preserve">                              </w:t>
+              <w:t xml:space="preserve">TOTAL                              </w:t>
             </w:r>
             <w:r>
               <w:rPr>
@@ -7707,20 +7252,7 @@
                 <w:szCs w:val="22"/>
                 <w14:ligatures w14:val="none"/>
               </w:rPr>
-              <w:t>9</w:t>
-            </w:r>
-            <w:r>
-              <w:rPr>
-                <w:rFonts w:ascii="Times New Roman" w:eastAsia="Times New Roman" w:hAnsi="Times New Roman" w:cs="Times New Roman"/>
-                <w:b/>
-                <w:bCs/>
-                <w:color w:val="1F1F1F"/>
-                <w:kern w:val="0"/>
-                <w:sz w:val="22"/>
-                <w:szCs w:val="22"/>
-                <w14:ligatures w14:val="none"/>
-              </w:rPr>
-              <w:t>8</w:t>
+              <w:t>98</w:t>
             </w:r>
           </w:p>
         </w:tc>
@@ -8192,15 +7724,7 @@
           <w:kern w:val="2"/>
           <w14:ligatures w14:val="standardContextual"/>
         </w:rPr>
-        <w:t xml:space="preserve">Edit </w:t>
-      </w:r>
-      <w:r>
-        <w:rPr>
-          <w:rFonts w:eastAsiaTheme="minorHAnsi"/>
-          <w:kern w:val="2"/>
-          <w14:ligatures w14:val="standardContextual"/>
-        </w:rPr>
-        <w:t>the nested loop of the AdjustRunsAndIndexes void function. This loop specifically sets the i’th value of SeqIndexAhead, used for determining the start of a run. Maintaining iterations over SeqIndexAhead in increments of 1 within SeqIndex.size() is required for this function. Mutation 10 works as an equivalent mutation in that there are no statements causing the loop to increment beyond SeqIndex.size(). However, an assertion is necessary for mutation 8 given its inclusive nature, with a check for i != SeqIndex.size().</w:t>
+        <w:t>Edit the nested loop of the AdjustRunsAndIndexes void function. This loop specifically sets the i’th value of SeqIndexAhead, used for determining the start of a run. Maintaining iterations over SeqIndexAhead in increments of 1 within SeqIndex.size() is required for this function. Mutation 10 works as an equivalent mutation in that there are no statements causing the loop to increment beyond SeqIndex.size(). However, an assertion is necessary for mutation 8 given its inclusive nature, with a check for i != SeqIndex.size().</w:t>
       </w:r>
     </w:p>
     <w:p>
@@ -8463,19 +7987,7 @@
           <w:u w:val="single"/>
         </w:rPr>
         <w:lastRenderedPageBreak/>
-        <w:t>streamutils/pdep_kernel.cpp</w:t>
-      </w:r>
-      <w:r>
-        <w:rPr>
-          <w:rFonts w:ascii="Times New Roman" w:hAnsi="Times New Roman" w:cs="Times New Roman"/>
-          <w:b/>
-          <w:bCs/>
-          <w:color w:val="000000"/>
-          <w:sz w:val="32"/>
-          <w:szCs w:val="32"/>
-          <w:u w:val="single"/>
-        </w:rPr>
-        <w:t xml:space="preserve"> </w:t>
+        <w:t xml:space="preserve">streamutils/pdep_kernel.cpp </w:t>
       </w:r>
     </w:p>
     <w:p>
@@ -10238,21 +9750,7 @@
           <w:rFonts w:ascii="Times New Roman" w:hAnsi="Times New Roman" w:cs="Times New Roman"/>
         </w:rPr>
         <w:lastRenderedPageBreak/>
-        <w:t xml:space="preserve">if statement is used to improve performance between two methods that </w:t>
-      </w:r>
-      <w:proofErr w:type="spellStart"/>
-      <w:r>
-        <w:rPr>
-          <w:rFonts w:ascii="Times New Roman" w:hAnsi="Times New Roman" w:cs="Times New Roman"/>
-        </w:rPr>
-        <w:t>perfom</w:t>
-      </w:r>
-      <w:proofErr w:type="spellEnd"/>
-      <w:r>
-        <w:rPr>
-          <w:rFonts w:ascii="Times New Roman" w:hAnsi="Times New Roman" w:cs="Times New Roman"/>
-        </w:rPr>
-        <w:t xml:space="preserve"> the same merge action. </w:t>
+        <w:t xml:space="preserve">if statement is used to improve performance between two methods that perfom the same merge action. </w:t>
       </w:r>
     </w:p>
     <w:p>
@@ -10343,33 +9841,11 @@
           <w:rFonts w:ascii="Times New Roman" w:hAnsi="Times New Roman" w:cs="Times New Roman"/>
         </w:rPr>
       </w:pPr>
-      <w:proofErr w:type="gramStart"/>
       <w:r>
         <w:rPr>
           <w:rFonts w:ascii="Times New Roman" w:hAnsi="Times New Roman" w:cs="Times New Roman"/>
         </w:rPr>
-        <w:t>This mutant inverts</w:t>
-      </w:r>
-      <w:proofErr w:type="gramEnd"/>
-      <w:r>
-        <w:rPr>
-          <w:rFonts w:ascii="Times New Roman" w:hAnsi="Times New Roman" w:cs="Times New Roman"/>
-        </w:rPr>
-        <w:t xml:space="preserve"> a != to a ==. The original code calculates an offset when the input and output sizes do not match.  The mutant flips this to calculate the offset only when sizes match, making the offset equal to zero. This mutant is not getting caught probably because the tests only run cases where the sizes are equal, </w:t>
-      </w:r>
-      <w:proofErr w:type="gramStart"/>
-      <w:r>
-        <w:rPr>
-          <w:rFonts w:ascii="Times New Roman" w:hAnsi="Times New Roman" w:cs="Times New Roman"/>
-        </w:rPr>
-        <w:t>hence</w:t>
-      </w:r>
-      <w:proofErr w:type="gramEnd"/>
-      <w:r>
-        <w:rPr>
-          <w:rFonts w:ascii="Times New Roman" w:hAnsi="Times New Roman" w:cs="Times New Roman"/>
-        </w:rPr>
-        <w:t xml:space="preserve"> to catch it tests with different sizes should be added.</w:t>
+        <w:t>This mutant inverts a != to a ==. The original code calculates an offset when the input and output sizes do not match.  The mutant flips this to calculate the offset only when sizes match, making the offset equal to zero. This mutant is not getting caught probably because the tests only run cases where the sizes are equal, hence to catch it tests with different sizes should be added.</w:t>
       </w:r>
     </w:p>
     <w:p>
@@ -10464,21 +9940,7 @@
         <w:rPr>
           <w:rFonts w:ascii="Times New Roman" w:hAnsi="Times New Roman" w:cs="Times New Roman"/>
         </w:rPr>
-        <w:t xml:space="preserve">This mutant affects how a string is built and flips the decision between appending “Before” or “After” to it. The mutant survives, likely because the tests are not focused on building the right string. </w:t>
-      </w:r>
-      <w:proofErr w:type="gramStart"/>
-      <w:r>
-        <w:rPr>
-          <w:rFonts w:ascii="Times New Roman" w:hAnsi="Times New Roman" w:cs="Times New Roman"/>
-        </w:rPr>
-        <w:t>However</w:t>
-      </w:r>
-      <w:proofErr w:type="gramEnd"/>
-      <w:r>
-        <w:rPr>
-          <w:rFonts w:ascii="Times New Roman" w:hAnsi="Times New Roman" w:cs="Times New Roman"/>
-        </w:rPr>
-        <w:t xml:space="preserve"> a silent bug like this could have large implications when a human tries to read output. Tests should be added to assert whether the string does agree with the expected output in each situation.</w:t>
+        <w:t>This mutant affects how a string is built and flips the decision between appending “Before” or “After” to it. The mutant survives, likely because the tests are not focused on building the right string. However a silent bug like this could have large implications when a human tries to read output. Tests should be added to assert whether the string does agree with the expected output in each situation.</w:t>
       </w:r>
     </w:p>
     <w:p>
@@ -10526,39 +9988,7 @@
           <w:rFonts w:ascii="Times New Roman" w:hAnsi="Times New Roman" w:cs="Times New Roman"/>
           <w:color w:val="000000"/>
         </w:rPr>
-        <w:t xml:space="preserve">The mutants were produced with a python script to detect mathematical and logical symbols. The script mutated a single symbol, built, and ran the test suite, logged the output and the difference, for inspection, and finally reverted the changes to keep a consistent original copy of the pdep_kernel.cpp file. The biggest observations was how mutant testing is able to find subtle bugs that a developer could overlook </w:t>
-      </w:r>
-      <w:proofErr w:type="spellStart"/>
-      <w:r>
-        <w:rPr>
-          <w:rFonts w:ascii="Times New Roman" w:hAnsi="Times New Roman" w:cs="Times New Roman"/>
-          <w:color w:val="000000"/>
-        </w:rPr>
-        <w:t>with out</w:t>
-      </w:r>
-      <w:proofErr w:type="spellEnd"/>
-      <w:r>
-        <w:rPr>
-          <w:rFonts w:ascii="Times New Roman" w:hAnsi="Times New Roman" w:cs="Times New Roman"/>
-          <w:color w:val="000000"/>
-        </w:rPr>
-        <w:t xml:space="preserve"> batting an eye. For </w:t>
-      </w:r>
-      <w:proofErr w:type="gramStart"/>
-      <w:r>
-        <w:rPr>
-          <w:rFonts w:ascii="Times New Roman" w:hAnsi="Times New Roman" w:cs="Times New Roman"/>
-          <w:color w:val="000000"/>
-        </w:rPr>
-        <w:t>example</w:t>
-      </w:r>
-      <w:proofErr w:type="gramEnd"/>
-      <w:r>
-        <w:rPr>
-          <w:rFonts w:ascii="Times New Roman" w:hAnsi="Times New Roman" w:cs="Times New Roman"/>
-          <w:color w:val="000000"/>
-        </w:rPr>
-        <w:t xml:space="preserve"> the surviving test on the </w:t>
+        <w:t xml:space="preserve">The mutants were produced with a python script to detect mathematical and logical symbols. The script mutated a single symbol, built, and ran the test suite, logged the output and the difference, for inspection, and finally reverted the changes to keep a consistent original copy of the pdep_kernel.cpp file. The biggest observations was how mutant testing is able to find subtle bugs that a developer could overlook with out batting an eye. For example the surviving test on the </w:t>
       </w:r>
       <w:r>
         <w:rPr>

</xml_diff>